<commit_message>
talked about phase in p1 report
</commit_message>
<xml_diff>
--- a/p1.docx
+++ b/p1.docx
@@ -21,15 +21,15 @@
     <w:p/>
     <w:p>
       <w:r>
-        <w:t xml:space="preserve">***old proposal </w:t>
-      </w:r>
-      <w:r>
-        <w:t>paragraphs are</w:t>
-      </w:r>
-      <w:bookmarkStart w:id="0" w:name="_GoBack"/>
-      <w:bookmarkEnd w:id="0"/>
-      <w:r>
-        <w:t xml:space="preserve"> highlighted </w:t>
+        <w:t>***</w:t>
+      </w:r>
+      <w:proofErr w:type="gramStart"/>
+      <w:r>
+        <w:t>old</w:t>
+      </w:r>
+      <w:proofErr w:type="gramEnd"/>
+      <w:r>
+        <w:t xml:space="preserve"> proposal paragraphs are highlighted </w:t>
       </w:r>
     </w:p>
     <w:p>
@@ -48,7 +48,21 @@
         <w:rPr>
           <w:highlight w:val="yellow"/>
         </w:rPr>
-        <w:t>For our final project, we plan to design and implement an additive synthesizer. The minimum deliverable would allow the user to create unique sounds using synthesis techniques from one of a few select waveforms (sine, square, triangle or sawtooth)</w:t>
+        <w:t xml:space="preserve">For our final project, we plan to design and implement an additive synthesizer. The minimum deliverable would allow the user to create unique sounds using synthesis techniques from one of a few select waveforms (sine, square, triangle or </w:t>
+      </w:r>
+      <w:proofErr w:type="spellStart"/>
+      <w:r>
+        <w:rPr>
+          <w:highlight w:val="yellow"/>
+        </w:rPr>
+        <w:t>sawtooth</w:t>
+      </w:r>
+      <w:proofErr w:type="spellEnd"/>
+      <w:r>
+        <w:rPr>
+          <w:highlight w:val="yellow"/>
+        </w:rPr>
+        <w:t>)</w:t>
       </w:r>
       <w:r>
         <w:rPr>
@@ -90,8 +104,13 @@
       <w:r>
         <w:t xml:space="preserve">or </w:t>
       </w:r>
-      <w:r>
-        <w:t>sawtooth)</w:t>
+      <w:proofErr w:type="spellStart"/>
+      <w:r>
+        <w:t>sawtooth</w:t>
+      </w:r>
+      <w:proofErr w:type="spellEnd"/>
+      <w:r>
+        <w:t>)</w:t>
       </w:r>
       <w:r>
         <w:t>,</w:t>
@@ -166,7 +185,19 @@
         <w:ind w:firstLine="720"/>
       </w:pPr>
       <w:r>
-        <w:t>So far, we have implemented a master volume slider, pan, reverb, polyphony, and one of the low frequency oscillators (LFO) and one attack, decay, sustain, release (ADSR) envelope. The second row of the keyboard (Q through ]) produces 1 octave of a piano. (12 half steps, starting at A</w:t>
+        <w:t xml:space="preserve">So far, we have implemented a master volume slider, pan, reverb, polyphony, and one of the low frequency oscillators (LFO) and one attack, decay, sustain, release (ADSR) envelope. The second row of the keyboard (Q </w:t>
+      </w:r>
+      <w:proofErr w:type="gramStart"/>
+      <w:r>
+        <w:t>through ]</w:t>
+      </w:r>
+      <w:proofErr w:type="gramEnd"/>
+      <w:r>
+        <w:t xml:space="preserve">) produces 1 octave of a piano. </w:t>
+      </w:r>
+      <w:proofErr w:type="gramStart"/>
+      <w:r>
+        <w:t>(12 half steps, starting at A</w:t>
       </w:r>
       <w:r>
         <w:rPr>
@@ -176,7 +207,11 @@
         <w:t>4</w:t>
       </w:r>
       <w:r>
-        <w:t xml:space="preserve">).  </w:t>
+        <w:t>).</w:t>
+      </w:r>
+      <w:proofErr w:type="gramEnd"/>
+      <w:r>
+        <w:t xml:space="preserve">  </w:t>
       </w:r>
       <w:r>
         <w:t>Furthermore, the user is not limited to only playing one note at a time, they can press and hold as many keys as they want to play a chord. The user</w:t>
@@ -301,9 +336,17 @@
       </w:pPr>
       <w:r>
         <w:lastRenderedPageBreak/>
-        <w:t xml:space="preserve">We have created a github repository for this project. It can be found at: </w:t>
-      </w:r>
-      <w:hyperlink r:id="rId8" w:history="1">
+        <w:t xml:space="preserve">We have created a </w:t>
+      </w:r>
+      <w:proofErr w:type="spellStart"/>
+      <w:r>
+        <w:t>github</w:t>
+      </w:r>
+      <w:proofErr w:type="spellEnd"/>
+      <w:r>
+        <w:t xml:space="preserve"> repository for this project. It can be found at: </w:t>
+      </w:r>
+      <w:hyperlink r:id="rId9" w:history="1">
         <w:r>
           <w:rPr>
             <w:rStyle w:val="Hyperlink"/>
@@ -330,7 +373,21 @@
         <w:rPr>
           <w:highlight w:val="yellow"/>
         </w:rPr>
-        <w:t xml:space="preserve">The main resources we will leverage are included below. For low level digital signal processing, like performing Fourier transforms, and using oscillators, we will use the Web Audio API specification as an implementation interface. Also, the widely popular Synth Secrets series, written by synth expert Gordon Reid, contains many underlying details of additive synthesis, like using gates, envelopes, triggers, and more. Finally, Julius Smith’s Spectral Audio Signal Processing will be used for reference when </w:t>
+        <w:t xml:space="preserve">The main resources we will leverage are included below. For </w:t>
+      </w:r>
+      <w:proofErr w:type="gramStart"/>
+      <w:r>
+        <w:rPr>
+          <w:highlight w:val="yellow"/>
+        </w:rPr>
+        <w:t>low level</w:t>
+      </w:r>
+      <w:proofErr w:type="gramEnd"/>
+      <w:r>
+        <w:rPr>
+          <w:highlight w:val="yellow"/>
+        </w:rPr>
+        <w:t xml:space="preserve"> digital signal processing, like performing Fourier transforms, and using oscillators, we will use the Web Audio API specification as an implementation interface. Also, the widely popular Synth Secrets series, written by synth expert Gordon Reid, contains many underlying details of additive synthesis, like using gates, envelopes, triggers, and more. Finally, Julius Smith’s Spectral Audio Signal Processing will be used for reference when </w:t>
       </w:r>
       <w:r>
         <w:rPr>
@@ -338,12 +395,641 @@
         </w:rPr>
         <w:t>doing the core implementation of our algorithms.</w:t>
       </w:r>
+    </w:p>
+    <w:p/>
+    <w:p/>
+    <w:p>
+      <w:r>
+        <w:t>The Web Audio API included a function to generate the 4 basic wave</w:t>
+      </w:r>
+      <w:r>
+        <w:t>forms,</w:t>
+      </w:r>
+      <w:r>
+        <w:t xml:space="preserve"> sine, square, </w:t>
+      </w:r>
+      <w:proofErr w:type="spellStart"/>
+      <w:r>
+        <w:t>sawtooth</w:t>
+      </w:r>
+      <w:proofErr w:type="spellEnd"/>
+      <w:r>
+        <w:t>, and triangle. However, using this function prevented us from implementing some features that needed to modify the waveform</w:t>
+      </w:r>
+      <w:r>
+        <w:t>,</w:t>
+      </w:r>
+      <w:r>
+        <w:t xml:space="preserve"> such as phase. To implement phase, I first needed to replace setting the waveforms </w:t>
+      </w:r>
+      <w:r>
+        <w:t>with the</w:t>
+      </w:r>
+      <w:r>
+        <w:t xml:space="preserve"> API call with generating the waveforms </w:t>
+      </w:r>
+      <w:r>
+        <w:t>with</w:t>
+      </w:r>
+      <w:r>
+        <w:t xml:space="preserve"> wave tables. The wave tables are 2 arrays </w:t>
+      </w:r>
+      <w:r>
+        <w:t>that represent</w:t>
+      </w:r>
+      <w:r>
+        <w:t xml:space="preserve"> the </w:t>
+      </w:r>
+      <w:r>
+        <w:t>real part (</w:t>
+      </w:r>
+      <w:r>
+        <w:t xml:space="preserve">cosine </w:t>
+      </w:r>
+      <w:r>
+        <w:t xml:space="preserve">coefficients) </w:t>
+      </w:r>
+      <w:r>
+        <w:t xml:space="preserve">and the </w:t>
+      </w:r>
+      <w:r>
+        <w:t>imaginary part (</w:t>
+      </w:r>
+      <w:r>
+        <w:t>sine coefficients</w:t>
+      </w:r>
+      <w:r>
+        <w:t xml:space="preserve">) of the wave. For each waveform I looked at the Fourier </w:t>
+      </w:r>
+      <w:proofErr w:type="gramStart"/>
+      <w:r>
+        <w:t>Series</w:t>
+      </w:r>
+      <w:proofErr w:type="gramEnd"/>
+      <w:r>
+        <w:t xml:space="preserve"> definition and set the </w:t>
+      </w:r>
+      <w:proofErr w:type="spellStart"/>
+      <w:r>
+        <w:t>k</w:t>
+      </w:r>
+      <w:r>
+        <w:rPr>
+          <w:vertAlign w:val="superscript"/>
+        </w:rPr>
+        <w:t>th</w:t>
+      </w:r>
+      <w:proofErr w:type="spellEnd"/>
+      <w:r>
+        <w:t xml:space="preserve"> element in</w:t>
+      </w:r>
+      <w:r>
+        <w:t xml:space="preserve"> the imaginary array to be the </w:t>
+      </w:r>
+      <w:proofErr w:type="spellStart"/>
+      <w:r>
+        <w:t>k</w:t>
+      </w:r>
+      <w:r>
+        <w:rPr>
+          <w:vertAlign w:val="superscript"/>
+        </w:rPr>
+        <w:t>th</w:t>
+      </w:r>
+      <w:proofErr w:type="spellEnd"/>
+      <w:r>
+        <w:t xml:space="preserve"> component in the sum. </w:t>
+      </w:r>
+      <w:r>
+        <w:t>This is demonstrated in the following equations.</w:t>
+      </w:r>
+    </w:p>
+    <w:p/>
+    <w:p>
+      <w:r>
+        <w:t>Sine</w:t>
+      </w:r>
+    </w:p>
+    <w:p>
+      <m:oMathPara>
+        <m:oMath>
+          <m:r>
+            <w:rPr>
+              <w:rFonts w:ascii="Cambria Math" w:hAnsi="Cambria Math"/>
+            </w:rPr>
+            <m:t>imag</m:t>
+          </m:r>
+          <m:d>
+            <m:dPr>
+              <m:begChr m:val="["/>
+              <m:endChr m:val="]"/>
+              <m:ctrlPr>
+                <w:rPr>
+                  <w:rFonts w:ascii="Cambria Math" w:hAnsi="Cambria Math"/>
+                  <w:i/>
+                </w:rPr>
+              </m:ctrlPr>
+            </m:dPr>
+            <m:e>
+              <m:r>
+                <w:rPr>
+                  <w:rFonts w:ascii="Cambria Math" w:hAnsi="Cambria Math"/>
+                </w:rPr>
+                <m:t>1</m:t>
+              </m:r>
+            </m:e>
+          </m:d>
+          <m:r>
+            <w:rPr>
+              <w:rFonts w:ascii="Cambria Math" w:hAnsi="Cambria Math"/>
+            </w:rPr>
+            <m:t>= 1</m:t>
+          </m:r>
+        </m:oMath>
+      </m:oMathPara>
+    </w:p>
+    <w:p/>
+    <w:p>
+      <w:r>
+        <w:t>Square</w:t>
+      </w:r>
+    </w:p>
+    <w:p>
+      <m:oMathPara>
+        <m:oMath>
+          <m:r>
+            <w:rPr>
+              <w:rFonts w:ascii="Cambria Math" w:hAnsi="Cambria Math"/>
+            </w:rPr>
+            <m:t>imag</m:t>
+          </m:r>
+          <m:d>
+            <m:dPr>
+              <m:begChr m:val="["/>
+              <m:endChr m:val="]"/>
+              <m:ctrlPr>
+                <w:rPr>
+                  <w:rFonts w:ascii="Cambria Math" w:hAnsi="Cambria Math"/>
+                  <w:i/>
+                </w:rPr>
+              </m:ctrlPr>
+            </m:dPr>
+            <m:e>
+              <m:r>
+                <w:rPr>
+                  <w:rFonts w:ascii="Cambria Math" w:hAnsi="Cambria Math"/>
+                </w:rPr>
+                <m:t>k</m:t>
+              </m:r>
+            </m:e>
+          </m:d>
+          <m:r>
+            <w:rPr>
+              <w:rFonts w:ascii="Cambria Math" w:hAnsi="Cambria Math"/>
+            </w:rPr>
+            <m:t xml:space="preserve">= </m:t>
+          </m:r>
+          <m:f>
+            <m:fPr>
+              <m:ctrlPr>
+                <w:rPr>
+                  <w:rFonts w:ascii="Cambria Math" w:hAnsi="Cambria Math"/>
+                  <w:i/>
+                </w:rPr>
+              </m:ctrlPr>
+            </m:fPr>
+            <m:num>
+              <m:r>
+                <w:rPr>
+                  <w:rFonts w:ascii="Cambria Math" w:hAnsi="Cambria Math"/>
+                </w:rPr>
+                <m:t>4</m:t>
+              </m:r>
+            </m:num>
+            <m:den>
+              <m:r>
+                <w:rPr>
+                  <w:rFonts w:ascii="Cambria Math" w:hAnsi="Cambria Math"/>
+                </w:rPr>
+                <m:t>πk</m:t>
+              </m:r>
+            </m:den>
+          </m:f>
+        </m:oMath>
+      </m:oMathPara>
+    </w:p>
+    <w:p>
+      <w:proofErr w:type="spellStart"/>
+      <w:r>
+        <w:t>Sawtooth</w:t>
+      </w:r>
+      <w:proofErr w:type="spellEnd"/>
+    </w:p>
+    <w:p>
+      <m:oMathPara>
+        <m:oMath>
+          <m:r>
+            <w:rPr>
+              <w:rFonts w:ascii="Cambria Math" w:hAnsi="Cambria Math"/>
+            </w:rPr>
+            <m:t>imag</m:t>
+          </m:r>
+          <m:d>
+            <m:dPr>
+              <m:begChr m:val="["/>
+              <m:endChr m:val="]"/>
+              <m:ctrlPr>
+                <w:rPr>
+                  <w:rFonts w:ascii="Cambria Math" w:hAnsi="Cambria Math"/>
+                  <w:i/>
+                </w:rPr>
+              </m:ctrlPr>
+            </m:dPr>
+            <m:e>
+              <m:r>
+                <w:rPr>
+                  <w:rFonts w:ascii="Cambria Math" w:hAnsi="Cambria Math"/>
+                </w:rPr>
+                <m:t>k</m:t>
+              </m:r>
+            </m:e>
+          </m:d>
+          <m:r>
+            <w:rPr>
+              <w:rFonts w:ascii="Cambria Math" w:hAnsi="Cambria Math"/>
+            </w:rPr>
+            <m:t xml:space="preserve">= </m:t>
+          </m:r>
+          <m:f>
+            <m:fPr>
+              <m:ctrlPr>
+                <w:rPr>
+                  <w:rFonts w:ascii="Cambria Math" w:hAnsi="Cambria Math"/>
+                  <w:i/>
+                </w:rPr>
+              </m:ctrlPr>
+            </m:fPr>
+            <m:num>
+              <m:r>
+                <w:rPr>
+                  <w:rFonts w:ascii="Cambria Math" w:hAnsi="Cambria Math"/>
+                </w:rPr>
+                <m:t>2</m:t>
+              </m:r>
+              <m:sSup>
+                <m:sSupPr>
+                  <m:ctrlPr>
+                    <w:rPr>
+                      <w:rFonts w:ascii="Cambria Math" w:hAnsi="Cambria Math"/>
+                      <w:i/>
+                    </w:rPr>
+                  </m:ctrlPr>
+                </m:sSupPr>
+                <m:e>
+                  <m:r>
+                    <w:rPr>
+                      <w:rFonts w:ascii="Cambria Math" w:hAnsi="Cambria Math"/>
+                    </w:rPr>
+                    <m:t>(-1)</m:t>
+                  </m:r>
+                </m:e>
+                <m:sup>
+                  <m:r>
+                    <w:rPr>
+                      <w:rFonts w:ascii="Cambria Math" w:hAnsi="Cambria Math"/>
+                    </w:rPr>
+                    <m:t>k</m:t>
+                  </m:r>
+                </m:sup>
+              </m:sSup>
+            </m:num>
+            <m:den>
+              <m:r>
+                <w:rPr>
+                  <w:rFonts w:ascii="Cambria Math" w:hAnsi="Cambria Math"/>
+                </w:rPr>
+                <m:t>πk</m:t>
+              </m:r>
+            </m:den>
+          </m:f>
+        </m:oMath>
+      </m:oMathPara>
+    </w:p>
+    <w:p>
+      <w:r>
+        <w:t>Triangle</w:t>
+      </w:r>
+    </w:p>
+    <w:p>
+      <m:oMathPara>
+        <m:oMath>
+          <m:r>
+            <w:rPr>
+              <w:rFonts w:ascii="Cambria Math" w:hAnsi="Cambria Math"/>
+            </w:rPr>
+            <m:t>imag</m:t>
+          </m:r>
+          <m:d>
+            <m:dPr>
+              <m:begChr m:val="["/>
+              <m:endChr m:val="]"/>
+              <m:ctrlPr>
+                <w:rPr>
+                  <w:rFonts w:ascii="Cambria Math" w:hAnsi="Cambria Math"/>
+                  <w:i/>
+                </w:rPr>
+              </m:ctrlPr>
+            </m:dPr>
+            <m:e>
+              <m:r>
+                <w:rPr>
+                  <w:rFonts w:ascii="Cambria Math" w:hAnsi="Cambria Math"/>
+                </w:rPr>
+                <m:t>k</m:t>
+              </m:r>
+            </m:e>
+          </m:d>
+          <m:r>
+            <w:rPr>
+              <w:rFonts w:ascii="Cambria Math" w:hAnsi="Cambria Math"/>
+            </w:rPr>
+            <m:t xml:space="preserve">= </m:t>
+          </m:r>
+          <m:f>
+            <m:fPr>
+              <m:ctrlPr>
+                <w:rPr>
+                  <w:rFonts w:ascii="Cambria Math" w:hAnsi="Cambria Math"/>
+                  <w:i/>
+                </w:rPr>
+              </m:ctrlPr>
+            </m:fPr>
+            <m:num>
+              <m:r>
+                <w:rPr>
+                  <w:rFonts w:ascii="Cambria Math" w:hAnsi="Cambria Math"/>
+                </w:rPr>
+                <m:t>8</m:t>
+              </m:r>
+              <m:sSup>
+                <m:sSupPr>
+                  <m:ctrlPr>
+                    <w:rPr>
+                      <w:rFonts w:ascii="Cambria Math" w:hAnsi="Cambria Math"/>
+                      <w:i/>
+                    </w:rPr>
+                  </m:ctrlPr>
+                </m:sSupPr>
+                <m:e>
+                  <m:r>
+                    <w:rPr>
+                      <w:rFonts w:ascii="Cambria Math" w:hAnsi="Cambria Math"/>
+                    </w:rPr>
+                    <m:t>(-1)</m:t>
+                  </m:r>
+                </m:e>
+                <m:sup>
+                  <m:f>
+                    <m:fPr>
+                      <m:type m:val="skw"/>
+                      <m:ctrlPr>
+                        <w:rPr>
+                          <w:rFonts w:ascii="Cambria Math" w:hAnsi="Cambria Math"/>
+                          <w:i/>
+                        </w:rPr>
+                      </m:ctrlPr>
+                    </m:fPr>
+                    <m:num>
+                      <m:r>
+                        <w:rPr>
+                          <w:rFonts w:ascii="Cambria Math" w:hAnsi="Cambria Math"/>
+                        </w:rPr>
+                        <m:t>k-1</m:t>
+                      </m:r>
+                    </m:num>
+                    <m:den>
+                      <m:r>
+                        <w:rPr>
+                          <w:rFonts w:ascii="Cambria Math" w:hAnsi="Cambria Math"/>
+                        </w:rPr>
+                        <m:t>2</m:t>
+                      </m:r>
+                    </m:den>
+                  </m:f>
+                </m:sup>
+              </m:sSup>
+            </m:num>
+            <m:den>
+              <m:sSup>
+                <m:sSupPr>
+                  <m:ctrlPr>
+                    <w:rPr>
+                      <w:rFonts w:ascii="Cambria Math" w:hAnsi="Cambria Math"/>
+                      <w:i/>
+                    </w:rPr>
+                  </m:ctrlPr>
+                </m:sSupPr>
+                <m:e>
+                  <m:r>
+                    <w:rPr>
+                      <w:rFonts w:ascii="Cambria Math" w:hAnsi="Cambria Math"/>
+                    </w:rPr>
+                    <m:t>π</m:t>
+                  </m:r>
+                </m:e>
+                <m:sup>
+                  <m:r>
+                    <w:rPr>
+                      <w:rFonts w:ascii="Cambria Math" w:hAnsi="Cambria Math"/>
+                    </w:rPr>
+                    <m:t>2</m:t>
+                  </m:r>
+                </m:sup>
+              </m:sSup>
+              <m:sSup>
+                <m:sSupPr>
+                  <m:ctrlPr>
+                    <w:rPr>
+                      <w:rFonts w:ascii="Cambria Math" w:hAnsi="Cambria Math"/>
+                      <w:i/>
+                    </w:rPr>
+                  </m:ctrlPr>
+                </m:sSupPr>
+                <m:e>
+                  <m:r>
+                    <w:rPr>
+                      <w:rFonts w:ascii="Cambria Math" w:hAnsi="Cambria Math"/>
+                    </w:rPr>
+                    <m:t>k</m:t>
+                  </m:r>
+                </m:e>
+                <m:sup>
+                  <m:r>
+                    <w:rPr>
+                      <w:rFonts w:ascii="Cambria Math" w:hAnsi="Cambria Math"/>
+                    </w:rPr>
+                    <m:t>2</m:t>
+                  </m:r>
+                </m:sup>
+              </m:sSup>
+            </m:den>
+          </m:f>
+        </m:oMath>
+      </m:oMathPara>
+    </w:p>
+    <w:p/>
+    <w:p>
+      <w:r>
+        <w:t xml:space="preserve">Now implementing </w:t>
+      </w:r>
+      <w:r>
+        <w:t xml:space="preserve">a </w:t>
+      </w:r>
+      <w:r>
+        <w:t xml:space="preserve">phase shift </w:t>
+      </w:r>
+      <w:r>
+        <w:t xml:space="preserve">of </w:t>
+      </w:r>
+      <m:oMath>
+        <m:r>
+          <w:rPr>
+            <w:rFonts w:ascii="Cambria Math" w:hAnsi="Cambria Math"/>
+          </w:rPr>
+          <m:t>φ</m:t>
+        </m:r>
+      </m:oMath>
+      <w:r>
+        <w:t xml:space="preserve"> meant adjusting the real and imaginary arrays according to the following formulas.</w:t>
+      </w:r>
+    </w:p>
+    <w:p>
+      <m:oMathPara>
+        <m:oMath>
+          <m:r>
+            <w:rPr>
+              <w:rFonts w:ascii="Cambria Math" w:hAnsi="Cambria Math"/>
+            </w:rPr>
+            <m:t>real= real*</m:t>
+          </m:r>
+          <m:r>
+            <m:rPr>
+              <m:sty m:val="p"/>
+            </m:rPr>
+            <w:rPr>
+              <w:rFonts w:ascii="Cambria Math" w:hAnsi="Cambria Math"/>
+            </w:rPr>
+            <m:t>cos</m:t>
+          </m:r>
+          <m:d>
+            <m:dPr>
+              <m:ctrlPr>
+                <w:rPr>
+                  <w:rFonts w:ascii="Cambria Math" w:hAnsi="Cambria Math"/>
+                  <w:i/>
+                </w:rPr>
+              </m:ctrlPr>
+            </m:dPr>
+            <m:e>
+              <m:r>
+                <w:rPr>
+                  <w:rFonts w:ascii="Cambria Math" w:hAnsi="Cambria Math"/>
+                </w:rPr>
+                <m:t>2πφ</m:t>
+              </m:r>
+            </m:e>
+          </m:d>
+          <m:r>
+            <w:rPr>
+              <w:rFonts w:ascii="Cambria Math" w:hAnsi="Cambria Math"/>
+            </w:rPr>
+            <m:t>-imag*</m:t>
+          </m:r>
+          <m:r>
+            <m:rPr>
+              <m:sty m:val="p"/>
+            </m:rPr>
+            <w:rPr>
+              <w:rFonts w:ascii="Cambria Math" w:hAnsi="Cambria Math"/>
+            </w:rPr>
+            <m:t>sin</m:t>
+          </m:r>
+          <m:r>
+            <w:rPr>
+              <w:rFonts w:ascii="Cambria Math" w:hAnsi="Cambria Math"/>
+            </w:rPr>
+            <m:t>(2πφ)</m:t>
+          </m:r>
+        </m:oMath>
+      </m:oMathPara>
+    </w:p>
+    <w:p>
+      <m:oMathPara>
+        <m:oMath>
+          <m:r>
+            <w:rPr>
+              <w:rFonts w:ascii="Cambria Math" w:hAnsi="Cambria Math"/>
+            </w:rPr>
+            <m:t>imag= real*</m:t>
+          </m:r>
+          <m:r>
+            <m:rPr>
+              <m:sty m:val="p"/>
+            </m:rPr>
+            <w:rPr>
+              <w:rFonts w:ascii="Cambria Math" w:hAnsi="Cambria Math"/>
+            </w:rPr>
+            <m:t>sin</m:t>
+          </m:r>
+          <m:d>
+            <m:dPr>
+              <m:ctrlPr>
+                <w:rPr>
+                  <w:rFonts w:ascii="Cambria Math" w:hAnsi="Cambria Math"/>
+                  <w:i/>
+                </w:rPr>
+              </m:ctrlPr>
+            </m:dPr>
+            <m:e>
+              <m:r>
+                <w:rPr>
+                  <w:rFonts w:ascii="Cambria Math" w:hAnsi="Cambria Math"/>
+                </w:rPr>
+                <m:t>2πφ</m:t>
+              </m:r>
+            </m:e>
+          </m:d>
+          <m:r>
+            <w:rPr>
+              <w:rFonts w:ascii="Cambria Math" w:hAnsi="Cambria Math"/>
+            </w:rPr>
+            <m:t>+ imag*</m:t>
+          </m:r>
+          <m:r>
+            <m:rPr>
+              <m:sty m:val="p"/>
+            </m:rPr>
+            <w:rPr>
+              <w:rFonts w:ascii="Cambria Math" w:hAnsi="Cambria Math"/>
+            </w:rPr>
+            <m:t>cos</m:t>
+          </m:r>
+          <m:r>
+            <w:rPr>
+              <w:rFonts w:ascii="Cambria Math" w:hAnsi="Cambria Math"/>
+            </w:rPr>
+            <m:t>(2πφ)</m:t>
+          </m:r>
+        </m:oMath>
+      </m:oMathPara>
     </w:p>
     <w:p/>
     <w:p/>
     <w:p/>
-    <w:p/>
-    <w:p/>
+    <w:p>
+      <w:bookmarkStart w:id="0" w:name="_GoBack"/>
+      <w:bookmarkEnd w:id="0"/>
+    </w:p>
     <w:p>
       <w:pPr>
         <w:rPr>
@@ -354,6 +1040,7 @@
         <w:rPr>
           <w:b/>
         </w:rPr>
+        <w:lastRenderedPageBreak/>
         <w:t xml:space="preserve">Resources: </w:t>
       </w:r>
     </w:p>
@@ -413,7 +1100,7 @@
       </w:r>
     </w:p>
     <w:sectPr>
-      <w:headerReference w:type="default" r:id="rId9"/>
+      <w:headerReference w:type="default" r:id="rId10"/>
       <w:pgSz w:w="12240" w:h="15840"/>
       <w:pgMar w:top="1440" w:right="1440" w:bottom="1440" w:left="1440" w:header="709" w:footer="709" w:gutter="0"/>
       <w:cols w:space="708"/>
@@ -478,8 +1165,13 @@
       <w:jc w:val="right"/>
     </w:pPr>
     <w:r>
-      <w:t>Amanda Valoppi</w:t>
+      <w:t xml:space="preserve">Amanda </w:t>
     </w:r>
+    <w:proofErr w:type="spellStart"/>
+    <w:r>
+      <w:t>Valoppi</w:t>
+    </w:r>
+    <w:proofErr w:type="spellEnd"/>
   </w:p>
   <w:p>
     <w:pPr>
@@ -487,8 +1179,13 @@
       <w:jc w:val="right"/>
     </w:pPr>
     <w:r>
-      <w:t>Leah Dineen</w:t>
+      <w:t xml:space="preserve">Leah </w:t>
     </w:r>
+    <w:proofErr w:type="spellStart"/>
+    <w:r>
+      <w:t>Dineen</w:t>
+    </w:r>
+    <w:proofErr w:type="spellEnd"/>
   </w:p>
   <w:p>
     <w:pPr>
@@ -974,6 +1671,16 @@
       <w:contextualSpacing/>
     </w:pPr>
   </w:style>
+  <w:style w:type="character" w:styleId="PlaceholderText">
+    <w:name w:val="Placeholder Text"/>
+    <w:basedOn w:val="DefaultParagraphFont"/>
+    <w:uiPriority w:val="99"/>
+    <w:semiHidden/>
+    <w:rsid w:val="00B16A9B"/>
+    <w:rPr>
+      <w:color w:val="808080"/>
+    </w:rPr>
+  </w:style>
 </w:styles>
 </file>
 
@@ -1322,6 +2029,16 @@
       <w:ind w:left="720"/>
       <w:contextualSpacing/>
     </w:pPr>
+  </w:style>
+  <w:style w:type="character" w:styleId="PlaceholderText">
+    <w:name w:val="Placeholder Text"/>
+    <w:basedOn w:val="DefaultParagraphFont"/>
+    <w:uiPriority w:val="99"/>
+    <w:semiHidden/>
+    <w:rsid w:val="00B16A9B"/>
+    <w:rPr>
+      <w:color w:val="808080"/>
+    </w:rPr>
   </w:style>
 </w:styles>
 </file>
@@ -1644,4 +2361,16 @@
   </a:objectDefaults>
   <a:extraClrSchemeLst/>
 </a:theme>
+</file>
+
+<file path=customXml/item1.xml><?xml version="1.0" encoding="utf-8"?>
+<b:Sources xmlns:b="http://schemas.openxmlformats.org/officeDocument/2006/bibliography" xmlns="http://schemas.openxmlformats.org/officeDocument/2006/bibliography" SelectedStyle="/APA.XSL" StyleName="APA"/>
+</file>
+
+<file path=customXml/itemProps1.xml><?xml version="1.0" encoding="utf-8"?>
+<ds:datastoreItem xmlns:ds="http://schemas.openxmlformats.org/officeDocument/2006/customXml" ds:itemID="{51E9FF82-2529-5F4A-AEB0-E38A095C2723}">
+  <ds:schemaRefs>
+    <ds:schemaRef ds:uri="http://schemas.openxmlformats.org/officeDocument/2006/bibliography"/>
+  </ds:schemaRefs>
+</ds:datastoreItem>
 </file>
</xml_diff>